<commit_message>
corrected incorrect Browser question
</commit_message>
<xml_diff>
--- a/Intro to Browser.docx
+++ b/Intro to Browser.docx
@@ -480,18 +480,18 @@
         <mc:AlternateContent>
           <mc:Choice Requires="wpi">
             <w:drawing>
-              <wp:anchor distT="0" distB="0" distL="114300" distR="114300" simplePos="0" relativeHeight="251662336" behindDoc="0" locked="0" layoutInCell="1" allowOverlap="1" wp14:anchorId="5DF28E70" wp14:editId="287ECA7A">
+              <wp:anchor distT="0" distB="0" distL="114300" distR="114300" simplePos="0" relativeHeight="251659264" behindDoc="0" locked="0" layoutInCell="1" allowOverlap="1" wp14:anchorId="380B00D6" wp14:editId="0AD05592">
                 <wp:simplePos x="0" y="0"/>
                 <wp:positionH relativeFrom="column">
-                  <wp:posOffset>638810</wp:posOffset>
+                  <wp:posOffset>4930460</wp:posOffset>
                 </wp:positionH>
                 <wp:positionV relativeFrom="paragraph">
-                  <wp:posOffset>81280</wp:posOffset>
+                  <wp:posOffset>1434960</wp:posOffset>
                 </wp:positionV>
-                <wp:extent cx="2103550" cy="1687320"/>
-                <wp:effectExtent l="38100" t="38100" r="43180" b="40005"/>
+                <wp:extent cx="360" cy="360"/>
+                <wp:effectExtent l="38100" t="38100" r="38100" b="38100"/>
                 <wp:wrapNone/>
-                <wp:docPr id="26" name="Ink 26"/>
+                <wp:docPr id="23" name="Ink 23"/>
                 <wp:cNvGraphicFramePr/>
                 <a:graphic xmlns:a="http://schemas.openxmlformats.org/drawingml/2006/main">
                   <a:graphicData uri="http://schemas.microsoft.com/office/word/2010/wordprocessingInk">
@@ -501,7 +501,7 @@
                       </w14:nvContentPartPr>
                       <w14:xfrm>
                         <a:off x="0" y="0"/>
-                        <a:ext cx="2103550" cy="1687320"/>
+                        <a:ext cx="360" cy="360"/>
                       </w14:xfrm>
                     </w14:contentPart>
                   </a:graphicData>
@@ -511,7 +511,7 @@
           </mc:Choice>
           <mc:Fallback>
             <w:pict>
-              <v:shapetype w14:anchorId="49E6544D" id="_x0000_t75" coordsize="21600,21600" o:spt="75" o:preferrelative="t" path="m@4@5l@4@11@9@11@9@5xe" filled="f" stroked="f">
+              <v:shapetype w14:anchorId="1546521B" id="_x0000_t75" coordsize="21600,21600" o:spt="75" o:preferrelative="t" path="m@4@5l@4@11@9@11@9@5xe" filled="f" stroked="f">
                 <v:stroke joinstyle="miter"/>
                 <v:formulas>
                   <v:f eqn="if lineDrawn pixelLineWidth 0"/>
@@ -530,7 +530,7 @@
                 <v:path o:extrusionok="f" gradientshapeok="t" o:connecttype="rect"/>
                 <o:lock v:ext="edit" aspectratio="t"/>
               </v:shapetype>
-              <v:shape id="Ink 26" o:spid="_x0000_s1026" type="#_x0000_t75" style="position:absolute;margin-left:49.6pt;margin-top:5.7pt;width:167.05pt;height:134.25pt;z-index:251662336;visibility:visible;mso-wrap-style:square;mso-wrap-distance-left:9pt;mso-wrap-distance-top:0;mso-wrap-distance-right:9pt;mso-wrap-distance-bottom:0;mso-position-horizontal:absolute;mso-position-horizontal-relative:text;mso-position-vertical:absolute;mso-position-vertical-relative:text" o:gfxdata="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">
+              <v:shape id="Ink 23" o:spid="_x0000_s1026" type="#_x0000_t75" style="position:absolute;margin-left:387.55pt;margin-top:112.3pt;width:1.45pt;height:1.45pt;z-index:251659264;visibility:visible;mso-wrap-style:square;mso-wrap-distance-left:9pt;mso-wrap-distance-top:0;mso-wrap-distance-right:9pt;mso-wrap-distance-bottom:0;mso-position-horizontal:absolute;mso-position-horizontal-relative:text;mso-position-vertical:absolute;mso-position-vertical-relative:text" o:gfxdata="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">
                 <v:imagedata r:id="rId15" o:title=""/>
               </v:shape>
             </w:pict>
@@ -541,25 +541,452 @@
         <w:rPr>
           <w:noProof/>
         </w:rPr>
+        <w:drawing>
+          <wp:inline distT="0" distB="0" distL="0" distR="0" wp14:anchorId="2F647587" wp14:editId="286219F2">
+            <wp:extent cx="5943600" cy="4721860"/>
+            <wp:effectExtent l="0" t="0" r="0" b="2540"/>
+            <wp:docPr id="22" name="Picture 22"/>
+            <wp:cNvGraphicFramePr>
+              <a:graphicFrameLocks xmlns:a="http://schemas.openxmlformats.org/drawingml/2006/main" noChangeAspect="1"/>
+            </wp:cNvGraphicFramePr>
+            <a:graphic xmlns:a="http://schemas.openxmlformats.org/drawingml/2006/main">
+              <a:graphicData uri="http://schemas.openxmlformats.org/drawingml/2006/picture">
+                <pic:pic xmlns:pic="http://schemas.openxmlformats.org/drawingml/2006/picture">
+                  <pic:nvPicPr>
+                    <pic:cNvPr id="22" name="Picture 22"/>
+                    <pic:cNvPicPr/>
+                  </pic:nvPicPr>
+                  <pic:blipFill>
+                    <a:blip r:embed="rId16" cstate="print">
+                      <a:extLst>
+                        <a:ext uri="{28A0092B-C50C-407E-A947-70E740481C1C}">
+                          <a14:useLocalDpi xmlns:a14="http://schemas.microsoft.com/office/drawing/2010/main" val="0"/>
+                        </a:ext>
+                      </a:extLst>
+                    </a:blip>
+                    <a:stretch>
+                      <a:fillRect/>
+                    </a:stretch>
+                  </pic:blipFill>
+                  <pic:spPr>
+                    <a:xfrm>
+                      <a:off x="0" y="0"/>
+                      <a:ext cx="5943600" cy="4721860"/>
+                    </a:xfrm>
+                    <a:prstGeom prst="rect">
+                      <a:avLst/>
+                    </a:prstGeom>
+                  </pic:spPr>
+                </pic:pic>
+              </a:graphicData>
+            </a:graphic>
+          </wp:inline>
+        </w:drawing>
+      </w:r>
+      <w:r>
+        <w:rPr>
+          <w:noProof/>
+        </w:rPr>
+        <w:lastRenderedPageBreak/>
+        <w:drawing>
+          <wp:inline distT="0" distB="0" distL="0" distR="0" wp14:anchorId="5D325012" wp14:editId="64FB1E40">
+            <wp:extent cx="5943600" cy="4602480"/>
+            <wp:effectExtent l="0" t="0" r="0" b="0"/>
+            <wp:docPr id="18" name="Picture 18"/>
+            <wp:cNvGraphicFramePr>
+              <a:graphicFrameLocks xmlns:a="http://schemas.openxmlformats.org/drawingml/2006/main" noChangeAspect="1"/>
+            </wp:cNvGraphicFramePr>
+            <a:graphic xmlns:a="http://schemas.openxmlformats.org/drawingml/2006/main">
+              <a:graphicData uri="http://schemas.openxmlformats.org/drawingml/2006/picture">
+                <pic:pic xmlns:pic="http://schemas.openxmlformats.org/drawingml/2006/picture">
+                  <pic:nvPicPr>
+                    <pic:cNvPr id="18" name="Picture 18"/>
+                    <pic:cNvPicPr/>
+                  </pic:nvPicPr>
+                  <pic:blipFill>
+                    <a:blip r:embed="rId17" cstate="print">
+                      <a:extLst>
+                        <a:ext uri="{28A0092B-C50C-407E-A947-70E740481C1C}">
+                          <a14:useLocalDpi xmlns:a14="http://schemas.microsoft.com/office/drawing/2010/main" val="0"/>
+                        </a:ext>
+                      </a:extLst>
+                    </a:blip>
+                    <a:stretch>
+                      <a:fillRect/>
+                    </a:stretch>
+                  </pic:blipFill>
+                  <pic:spPr>
+                    <a:xfrm>
+                      <a:off x="0" y="0"/>
+                      <a:ext cx="5943600" cy="4602480"/>
+                    </a:xfrm>
+                    <a:prstGeom prst="rect">
+                      <a:avLst/>
+                    </a:prstGeom>
+                  </pic:spPr>
+                </pic:pic>
+              </a:graphicData>
+            </a:graphic>
+          </wp:inline>
+        </w:drawing>
+      </w:r>
+      <w:r>
+        <w:rPr>
+          <w:noProof/>
+        </w:rPr>
+        <w:lastRenderedPageBreak/>
+        <w:drawing>
+          <wp:inline distT="0" distB="0" distL="0" distR="0" wp14:anchorId="7836B08A" wp14:editId="0AB3E9AA">
+            <wp:extent cx="5943600" cy="4632325"/>
+            <wp:effectExtent l="0" t="0" r="0" b="3175"/>
+            <wp:docPr id="9" name="Picture 9" descr="A picture containing graphical user interface&#10;&#10;Description automatically generated"/>
+            <wp:cNvGraphicFramePr>
+              <a:graphicFrameLocks xmlns:a="http://schemas.openxmlformats.org/drawingml/2006/main" noChangeAspect="1"/>
+            </wp:cNvGraphicFramePr>
+            <a:graphic xmlns:a="http://schemas.openxmlformats.org/drawingml/2006/main">
+              <a:graphicData uri="http://schemas.openxmlformats.org/drawingml/2006/picture">
+                <pic:pic xmlns:pic="http://schemas.openxmlformats.org/drawingml/2006/picture">
+                  <pic:nvPicPr>
+                    <pic:cNvPr id="9" name="Picture 9" descr="A picture containing graphical user interface&#10;&#10;Description automatically generated"/>
+                    <pic:cNvPicPr/>
+                  </pic:nvPicPr>
+                  <pic:blipFill>
+                    <a:blip r:embed="rId18" cstate="print">
+                      <a:extLst>
+                        <a:ext uri="{28A0092B-C50C-407E-A947-70E740481C1C}">
+                          <a14:useLocalDpi xmlns:a14="http://schemas.microsoft.com/office/drawing/2010/main" val="0"/>
+                        </a:ext>
+                      </a:extLst>
+                    </a:blip>
+                    <a:stretch>
+                      <a:fillRect/>
+                    </a:stretch>
+                  </pic:blipFill>
+                  <pic:spPr>
+                    <a:xfrm>
+                      <a:off x="0" y="0"/>
+                      <a:ext cx="5943600" cy="4632325"/>
+                    </a:xfrm>
+                    <a:prstGeom prst="rect">
+                      <a:avLst/>
+                    </a:prstGeom>
+                  </pic:spPr>
+                </pic:pic>
+              </a:graphicData>
+            </a:graphic>
+          </wp:inline>
+        </w:drawing>
+      </w:r>
+      <w:r>
+        <w:rPr>
+          <w:noProof/>
+        </w:rPr>
+        <w:lastRenderedPageBreak/>
+        <w:drawing>
+          <wp:inline distT="0" distB="0" distL="0" distR="0" wp14:anchorId="2F77469C" wp14:editId="16843806">
+            <wp:extent cx="5943600" cy="4758055"/>
+            <wp:effectExtent l="0" t="0" r="0" b="4445"/>
+            <wp:docPr id="6" name="Picture 6" descr="Graphical user interface, application&#10;&#10;Description automatically generated"/>
+            <wp:cNvGraphicFramePr>
+              <a:graphicFrameLocks xmlns:a="http://schemas.openxmlformats.org/drawingml/2006/main" noChangeAspect="1"/>
+            </wp:cNvGraphicFramePr>
+            <a:graphic xmlns:a="http://schemas.openxmlformats.org/drawingml/2006/main">
+              <a:graphicData uri="http://schemas.openxmlformats.org/drawingml/2006/picture">
+                <pic:pic xmlns:pic="http://schemas.openxmlformats.org/drawingml/2006/picture">
+                  <pic:nvPicPr>
+                    <pic:cNvPr id="6" name="Picture 6" descr="Graphical user interface, application&#10;&#10;Description automatically generated"/>
+                    <pic:cNvPicPr/>
+                  </pic:nvPicPr>
+                  <pic:blipFill>
+                    <a:blip r:embed="rId19" cstate="print">
+                      <a:extLst>
+                        <a:ext uri="{28A0092B-C50C-407E-A947-70E740481C1C}">
+                          <a14:useLocalDpi xmlns:a14="http://schemas.microsoft.com/office/drawing/2010/main" val="0"/>
+                        </a:ext>
+                      </a:extLst>
+                    </a:blip>
+                    <a:stretch>
+                      <a:fillRect/>
+                    </a:stretch>
+                  </pic:blipFill>
+                  <pic:spPr>
+                    <a:xfrm>
+                      <a:off x="0" y="0"/>
+                      <a:ext cx="5943600" cy="4758055"/>
+                    </a:xfrm>
+                    <a:prstGeom prst="rect">
+                      <a:avLst/>
+                    </a:prstGeom>
+                  </pic:spPr>
+                </pic:pic>
+              </a:graphicData>
+            </a:graphic>
+          </wp:inline>
+        </w:drawing>
+      </w:r>
+      <w:r>
+        <w:rPr>
+          <w:noProof/>
+        </w:rPr>
+        <w:t xml:space="preserve"> </w:t>
+      </w:r>
+      <w:r>
+        <w:rPr>
+          <w:noProof/>
+        </w:rPr>
+        <w:drawing>
+          <wp:inline distT="0" distB="0" distL="0" distR="0" wp14:anchorId="3175547F" wp14:editId="3DE76F02">
+            <wp:extent cx="5943600" cy="1595120"/>
+            <wp:effectExtent l="0" t="0" r="0" b="5080"/>
+            <wp:docPr id="34" name="Picture 34" descr="A picture containing graphical user interface&#10;&#10;Description automatically generated"/>
+            <wp:cNvGraphicFramePr>
+              <a:graphicFrameLocks xmlns:a="http://schemas.openxmlformats.org/drawingml/2006/main" noChangeAspect="1"/>
+            </wp:cNvGraphicFramePr>
+            <a:graphic xmlns:a="http://schemas.openxmlformats.org/drawingml/2006/main">
+              <a:graphicData uri="http://schemas.openxmlformats.org/drawingml/2006/picture">
+                <pic:pic xmlns:pic="http://schemas.openxmlformats.org/drawingml/2006/picture">
+                  <pic:nvPicPr>
+                    <pic:cNvPr id="34" name="Picture 34" descr="A picture containing graphical user interface&#10;&#10;Description automatically generated"/>
+                    <pic:cNvPicPr/>
+                  </pic:nvPicPr>
+                  <pic:blipFill>
+                    <a:blip r:embed="rId20" cstate="print">
+                      <a:extLst>
+                        <a:ext uri="{28A0092B-C50C-407E-A947-70E740481C1C}">
+                          <a14:useLocalDpi xmlns:a14="http://schemas.microsoft.com/office/drawing/2010/main" val="0"/>
+                        </a:ext>
+                      </a:extLst>
+                    </a:blip>
+                    <a:stretch>
+                      <a:fillRect/>
+                    </a:stretch>
+                  </pic:blipFill>
+                  <pic:spPr>
+                    <a:xfrm>
+                      <a:off x="0" y="0"/>
+                      <a:ext cx="5943600" cy="1595120"/>
+                    </a:xfrm>
+                    <a:prstGeom prst="rect">
+                      <a:avLst/>
+                    </a:prstGeom>
+                  </pic:spPr>
+                </pic:pic>
+              </a:graphicData>
+            </a:graphic>
+          </wp:inline>
+        </w:drawing>
+      </w:r>
+      <w:r>
+        <w:rPr>
+          <w:noProof/>
+        </w:rPr>
+        <w:lastRenderedPageBreak/>
+        <w:drawing>
+          <wp:inline distT="0" distB="0" distL="0" distR="0" wp14:anchorId="79FFBCC7" wp14:editId="557DB04B">
+            <wp:extent cx="5943600" cy="2245360"/>
+            <wp:effectExtent l="0" t="0" r="0" b="2540"/>
+            <wp:docPr id="11" name="Picture 11" descr="A picture containing graphical user interface&#10;&#10;Description automatically generated"/>
+            <wp:cNvGraphicFramePr>
+              <a:graphicFrameLocks xmlns:a="http://schemas.openxmlformats.org/drawingml/2006/main" noChangeAspect="1"/>
+            </wp:cNvGraphicFramePr>
+            <a:graphic xmlns:a="http://schemas.openxmlformats.org/drawingml/2006/main">
+              <a:graphicData uri="http://schemas.openxmlformats.org/drawingml/2006/picture">
+                <pic:pic xmlns:pic="http://schemas.openxmlformats.org/drawingml/2006/picture">
+                  <pic:nvPicPr>
+                    <pic:cNvPr id="11" name="Picture 11" descr="A picture containing graphical user interface&#10;&#10;Description automatically generated"/>
+                    <pic:cNvPicPr/>
+                  </pic:nvPicPr>
+                  <pic:blipFill>
+                    <a:blip r:embed="rId21" cstate="print">
+                      <a:extLst>
+                        <a:ext uri="{28A0092B-C50C-407E-A947-70E740481C1C}">
+                          <a14:useLocalDpi xmlns:a14="http://schemas.microsoft.com/office/drawing/2010/main" val="0"/>
+                        </a:ext>
+                      </a:extLst>
+                    </a:blip>
+                    <a:stretch>
+                      <a:fillRect/>
+                    </a:stretch>
+                  </pic:blipFill>
+                  <pic:spPr>
+                    <a:xfrm>
+                      <a:off x="0" y="0"/>
+                      <a:ext cx="5943600" cy="2245360"/>
+                    </a:xfrm>
+                    <a:prstGeom prst="rect">
+                      <a:avLst/>
+                    </a:prstGeom>
+                  </pic:spPr>
+                </pic:pic>
+              </a:graphicData>
+            </a:graphic>
+          </wp:inline>
+        </w:drawing>
+      </w:r>
+      <w:r>
+        <w:rPr>
+          <w:noProof/>
+        </w:rPr>
+        <w:drawing>
+          <wp:inline distT="0" distB="0" distL="0" distR="0" wp14:anchorId="7A8DF109" wp14:editId="4DBC73CC">
+            <wp:extent cx="5943600" cy="2245360"/>
+            <wp:effectExtent l="0" t="0" r="0" b="2540"/>
+            <wp:docPr id="10" name="Picture 10" descr="A picture containing graphical user interface&#10;&#10;Description automatically generated"/>
+            <wp:cNvGraphicFramePr>
+              <a:graphicFrameLocks xmlns:a="http://schemas.openxmlformats.org/drawingml/2006/main" noChangeAspect="1"/>
+            </wp:cNvGraphicFramePr>
+            <a:graphic xmlns:a="http://schemas.openxmlformats.org/drawingml/2006/main">
+              <a:graphicData uri="http://schemas.openxmlformats.org/drawingml/2006/picture">
+                <pic:pic xmlns:pic="http://schemas.openxmlformats.org/drawingml/2006/picture">
+                  <pic:nvPicPr>
+                    <pic:cNvPr id="10" name="Picture 10" descr="A picture containing graphical user interface&#10;&#10;Description automatically generated"/>
+                    <pic:cNvPicPr/>
+                  </pic:nvPicPr>
+                  <pic:blipFill>
+                    <a:blip r:embed="rId22" cstate="print">
+                      <a:extLst>
+                        <a:ext uri="{28A0092B-C50C-407E-A947-70E740481C1C}">
+                          <a14:useLocalDpi xmlns:a14="http://schemas.microsoft.com/office/drawing/2010/main" val="0"/>
+                        </a:ext>
+                      </a:extLst>
+                    </a:blip>
+                    <a:stretch>
+                      <a:fillRect/>
+                    </a:stretch>
+                  </pic:blipFill>
+                  <pic:spPr>
+                    <a:xfrm>
+                      <a:off x="0" y="0"/>
+                      <a:ext cx="5943600" cy="2245360"/>
+                    </a:xfrm>
+                    <a:prstGeom prst="rect">
+                      <a:avLst/>
+                    </a:prstGeom>
+                  </pic:spPr>
+                </pic:pic>
+              </a:graphicData>
+            </a:graphic>
+          </wp:inline>
+        </w:drawing>
+      </w:r>
+      <w:r>
+        <w:rPr>
+          <w:noProof/>
+        </w:rPr>
+        <w:drawing>
+          <wp:inline distT="0" distB="0" distL="0" distR="0" wp14:anchorId="489DE479" wp14:editId="79DCD731">
+            <wp:extent cx="5943600" cy="1143000"/>
+            <wp:effectExtent l="0" t="0" r="0" b="0"/>
+            <wp:docPr id="21" name="Picture 21"/>
+            <wp:cNvGraphicFramePr>
+              <a:graphicFrameLocks xmlns:a="http://schemas.openxmlformats.org/drawingml/2006/main" noChangeAspect="1"/>
+            </wp:cNvGraphicFramePr>
+            <a:graphic xmlns:a="http://schemas.openxmlformats.org/drawingml/2006/main">
+              <a:graphicData uri="http://schemas.openxmlformats.org/drawingml/2006/picture">
+                <pic:pic xmlns:pic="http://schemas.openxmlformats.org/drawingml/2006/picture">
+                  <pic:nvPicPr>
+                    <pic:cNvPr id="21" name="Picture 21"/>
+                    <pic:cNvPicPr/>
+                  </pic:nvPicPr>
+                  <pic:blipFill>
+                    <a:blip r:embed="rId23" cstate="print">
+                      <a:extLst>
+                        <a:ext uri="{28A0092B-C50C-407E-A947-70E740481C1C}">
+                          <a14:useLocalDpi xmlns:a14="http://schemas.microsoft.com/office/drawing/2010/main" val="0"/>
+                        </a:ext>
+                      </a:extLst>
+                    </a:blip>
+                    <a:stretch>
+                      <a:fillRect/>
+                    </a:stretch>
+                  </pic:blipFill>
+                  <pic:spPr>
+                    <a:xfrm>
+                      <a:off x="0" y="0"/>
+                      <a:ext cx="5943600" cy="1143000"/>
+                    </a:xfrm>
+                    <a:prstGeom prst="rect">
+                      <a:avLst/>
+                    </a:prstGeom>
+                  </pic:spPr>
+                </pic:pic>
+              </a:graphicData>
+            </a:graphic>
+          </wp:inline>
+        </w:drawing>
+      </w:r>
+      <w:r>
+        <w:rPr>
+          <w:noProof/>
+        </w:rPr>
+        <w:drawing>
+          <wp:inline distT="0" distB="0" distL="0" distR="0" wp14:anchorId="53EE1C04" wp14:editId="40EF37EB">
+            <wp:extent cx="5943600" cy="2269490"/>
+            <wp:effectExtent l="0" t="0" r="0" b="3810"/>
+            <wp:docPr id="15" name="Picture 15" descr="Graphical user interface, application&#10;&#10;Description automatically generated"/>
+            <wp:cNvGraphicFramePr>
+              <a:graphicFrameLocks xmlns:a="http://schemas.openxmlformats.org/drawingml/2006/main" noChangeAspect="1"/>
+            </wp:cNvGraphicFramePr>
+            <a:graphic xmlns:a="http://schemas.openxmlformats.org/drawingml/2006/main">
+              <a:graphicData uri="http://schemas.openxmlformats.org/drawingml/2006/picture">
+                <pic:pic xmlns:pic="http://schemas.openxmlformats.org/drawingml/2006/picture">
+                  <pic:nvPicPr>
+                    <pic:cNvPr id="15" name="Picture 15" descr="Graphical user interface, application&#10;&#10;Description automatically generated"/>
+                    <pic:cNvPicPr/>
+                  </pic:nvPicPr>
+                  <pic:blipFill>
+                    <a:blip r:embed="rId24" cstate="print">
+                      <a:extLst>
+                        <a:ext uri="{28A0092B-C50C-407E-A947-70E740481C1C}">
+                          <a14:useLocalDpi xmlns:a14="http://schemas.microsoft.com/office/drawing/2010/main" val="0"/>
+                        </a:ext>
+                      </a:extLst>
+                    </a:blip>
+                    <a:stretch>
+                      <a:fillRect/>
+                    </a:stretch>
+                  </pic:blipFill>
+                  <pic:spPr>
+                    <a:xfrm>
+                      <a:off x="0" y="0"/>
+                      <a:ext cx="5943600" cy="2269490"/>
+                    </a:xfrm>
+                    <a:prstGeom prst="rect">
+                      <a:avLst/>
+                    </a:prstGeom>
+                  </pic:spPr>
+                </pic:pic>
+              </a:graphicData>
+            </a:graphic>
+          </wp:inline>
+        </w:drawing>
+      </w:r>
+    </w:p>
+    <w:p>
+      <w:r>
+        <w:rPr>
+          <w:noProof/>
+        </w:rPr>
+        <w:lastRenderedPageBreak/>
         <mc:AlternateContent>
           <mc:Choice Requires="wpi">
             <w:drawing>
-              <wp:anchor distT="0" distB="0" distL="114300" distR="114300" simplePos="0" relativeHeight="251659264" behindDoc="0" locked="0" layoutInCell="1" allowOverlap="1" wp14:anchorId="380B00D6" wp14:editId="778FC0B7">
+              <wp:anchor distT="0" distB="0" distL="114300" distR="114300" simplePos="0" relativeHeight="251665408" behindDoc="0" locked="0" layoutInCell="1" allowOverlap="1" wp14:anchorId="0ED71AE6" wp14:editId="26391C09">
                 <wp:simplePos x="0" y="0"/>
                 <wp:positionH relativeFrom="column">
-                  <wp:posOffset>4930460</wp:posOffset>
+                  <wp:posOffset>1588770</wp:posOffset>
                 </wp:positionH>
                 <wp:positionV relativeFrom="paragraph">
-                  <wp:posOffset>1434960</wp:posOffset>
+                  <wp:posOffset>4320540</wp:posOffset>
                 </wp:positionV>
                 <wp:extent cx="360" cy="360"/>
-                <wp:effectExtent l="38100" t="38100" r="38100" b="38100"/>
+                <wp:effectExtent l="38100" t="50800" r="50800" b="38100"/>
                 <wp:wrapNone/>
-                <wp:docPr id="23" name="Ink 23"/>
+                <wp:docPr id="30" name="Ink 30"/>
                 <wp:cNvGraphicFramePr/>
                 <a:graphic xmlns:a="http://schemas.openxmlformats.org/drawingml/2006/main">
                   <a:graphicData uri="http://schemas.microsoft.com/office/word/2010/wordprocessingInk">
-                    <w14:contentPart bwMode="auto" r:id="rId16">
+                    <w14:contentPart bwMode="auto" r:id="rId25">
                       <w14:nvContentPartPr>
                         <w14:cNvContentPartPr/>
                       </w14:nvContentPartPr>
@@ -575,8 +1002,8 @@
           </mc:Choice>
           <mc:Fallback>
             <w:pict>
-              <v:shape w14:anchorId="07DCC62A" id="Ink 23" o:spid="_x0000_s1026" type="#_x0000_t75" style="position:absolute;margin-left:387.55pt;margin-top:112.3pt;width:1.45pt;height:1.45pt;z-index:251659264;visibility:visible;mso-wrap-style:square;mso-wrap-distance-left:9pt;mso-wrap-distance-top:0;mso-wrap-distance-right:9pt;mso-wrap-distance-bottom:0;mso-position-horizontal:absolute;mso-position-horizontal-relative:text;mso-position-vertical:absolute;mso-position-vertical-relative:text" o:gfxdata="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">
-                <v:imagedata r:id="rId17" o:title=""/>
+              <v:shape w14:anchorId="2B4C15E9" id="Ink 30" o:spid="_x0000_s1026" type="#_x0000_t75" style="position:absolute;margin-left:124.4pt;margin-top:339.5pt;width:1.45pt;height:1.45pt;z-index:251665408;visibility:visible;mso-wrap-style:square;mso-wrap-distance-left:9pt;mso-wrap-distance-top:0;mso-wrap-distance-right:9pt;mso-wrap-distance-bottom:0;mso-position-horizontal:absolute;mso-position-horizontal-relative:text;mso-position-vertical:absolute;mso-position-vertical-relative:text" o:gfxdata="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">
+                <v:imagedata r:id="rId26" o:title=""/>
               </v:shape>
             </w:pict>
           </mc:Fallback>
@@ -590,22 +1017,80 @@
           <w:noProof/>
         </w:rPr>
         <w:drawing>
-          <wp:inline distT="0" distB="0" distL="0" distR="0" wp14:anchorId="0514000C" wp14:editId="6E9EC9BA">
-            <wp:extent cx="2476500" cy="1950773"/>
-            <wp:effectExtent l="0" t="0" r="0" b="5080"/>
-            <wp:docPr id="14" name="Picture 14" descr="Graphical user interface, timeline&#10;&#10;Description automatically generated"/>
-            <wp:cNvGraphicFramePr>
-              <a:graphicFrameLocks xmlns:a="http://schemas.openxmlformats.org/drawingml/2006/main" noChangeAspect="1"/>
-            </wp:cNvGraphicFramePr>
-            <a:graphic xmlns:a="http://schemas.openxmlformats.org/drawingml/2006/main">
-              <a:graphicData uri="http://schemas.openxmlformats.org/drawingml/2006/picture">
-                <pic:pic xmlns:pic="http://schemas.openxmlformats.org/drawingml/2006/picture">
-                  <pic:nvPicPr>
-                    <pic:cNvPr id="14" name="Picture 14" descr="Graphical user interface, timeline&#10;&#10;Description automatically generated"/>
+          <wp:inline distT="0" distB="0" distL="0" distR="0" wp14:anchorId="1717F778" wp14:editId="2CE70F29">
+            <wp:extent cx="5943600" cy="2364740"/>
+            <wp:effectExtent l="0" t="0" r="0" b="0"/>
+            <wp:docPr id="37" name="Picture 37" descr="A picture containing graphical user interface&#10;&#10;Description automatically generated"/>
+            <wp:cNvGraphicFramePr>
+              <a:graphicFrameLocks xmlns:a="http://schemas.openxmlformats.org/drawingml/2006/main" noChangeAspect="1"/>
+            </wp:cNvGraphicFramePr>
+            <a:graphic xmlns:a="http://schemas.openxmlformats.org/drawingml/2006/main">
+              <a:graphicData uri="http://schemas.openxmlformats.org/drawingml/2006/picture">
+                <pic:pic xmlns:pic="http://schemas.openxmlformats.org/drawingml/2006/picture">
+                  <pic:nvPicPr>
+                    <pic:cNvPr id="37" name="Picture 37" descr="A picture containing graphical user interface&#10;&#10;Description automatically generated"/>
+                    <pic:cNvPicPr/>
+                  </pic:nvPicPr>
+                  <pic:blipFill rotWithShape="1">
+                    <a:blip r:embed="rId27" cstate="print">
+                      <a:extLst>
+                        <a:ext uri="{28A0092B-C50C-407E-A947-70E740481C1C}">
+                          <a14:useLocalDpi xmlns:a14="http://schemas.microsoft.com/office/drawing/2010/main" val="0"/>
+                        </a:ext>
+                      </a:extLst>
+                    </a:blip>
+                    <a:srcRect l="-1282" r="1282"/>
+                    <a:stretch/>
+                  </pic:blipFill>
+                  <pic:spPr bwMode="auto">
+                    <a:xfrm>
+                      <a:off x="0" y="0"/>
+                      <a:ext cx="5943600" cy="2364740"/>
+                    </a:xfrm>
+                    <a:prstGeom prst="rect">
+                      <a:avLst/>
+                    </a:prstGeom>
+                    <a:ln>
+                      <a:noFill/>
+                    </a:ln>
+                    <a:extLst>
+                      <a:ext uri="{53640926-AAD7-44D8-BBD7-CCE9431645EC}">
+                        <a14:shadowObscured xmlns:a14="http://schemas.microsoft.com/office/drawing/2010/main"/>
+                      </a:ext>
+                    </a:extLst>
+                  </pic:spPr>
+                </pic:pic>
+              </a:graphicData>
+            </a:graphic>
+          </wp:inline>
+        </w:drawing>
+      </w:r>
+      <w:proofErr w:type="spellStart"/>
+      <w:r>
+        <w:t>WRONG</w:t>
+      </w:r>
+      <w:proofErr w:type="spellEnd"/>
+      <w:r>
+        <w:rPr>
+          <w:noProof/>
+        </w:rPr>
+        <w:drawing>
+          <wp:inline distT="0" distB="0" distL="0" distR="0" wp14:anchorId="1719B022" wp14:editId="7AB2A003">
+            <wp:extent cx="5943600" cy="1102995"/>
+            <wp:effectExtent l="0" t="0" r="0" b="1905"/>
+            <wp:docPr id="27" name="Picture 27"/>
+            <wp:cNvGraphicFramePr>
+              <a:graphicFrameLocks xmlns:a="http://schemas.openxmlformats.org/drawingml/2006/main" noChangeAspect="1"/>
+            </wp:cNvGraphicFramePr>
+            <a:graphic xmlns:a="http://schemas.openxmlformats.org/drawingml/2006/main">
+              <a:graphicData uri="http://schemas.openxmlformats.org/drawingml/2006/picture">
+                <pic:pic xmlns:pic="http://schemas.openxmlformats.org/drawingml/2006/picture">
+                  <pic:nvPicPr>
+                    <pic:cNvPr id="27" name="Picture 27"/>
                     <pic:cNvPicPr/>
                   </pic:nvPicPr>
                   <pic:blipFill>
-                    <a:blip r:embed="rId18" cstate="print">
+                    <a:blip r:embed="rId28" cstate="print">
                       <a:extLst>
                         <a:ext uri="{28A0092B-C50C-407E-A947-70E740481C1C}">
                           <a14:useLocalDpi xmlns:a14="http://schemas.microsoft.com/office/drawing/2010/main" val="0"/>
@@ -619,533 +1104,7 @@
                   <pic:spPr>
                     <a:xfrm>
                       <a:off x="0" y="0"/>
-                      <a:ext cx="2508950" cy="1976335"/>
-                    </a:xfrm>
-                    <a:prstGeom prst="rect">
-                      <a:avLst/>
-                    </a:prstGeom>
-                  </pic:spPr>
-                </pic:pic>
-              </a:graphicData>
-            </a:graphic>
-          </wp:inline>
-        </w:drawing>
-      </w:r>
-      <w:r>
-        <w:rPr>
-          <w:noProof/>
-        </w:rPr>
-        <w:drawing>
-          <wp:inline distT="0" distB="0" distL="0" distR="0" wp14:anchorId="2F647587" wp14:editId="1FC33450">
-            <wp:extent cx="5943600" cy="4721860"/>
-            <wp:effectExtent l="0" t="0" r="0" b="2540"/>
-            <wp:docPr id="22" name="Picture 22"/>
-            <wp:cNvGraphicFramePr>
-              <a:graphicFrameLocks xmlns:a="http://schemas.openxmlformats.org/drawingml/2006/main" noChangeAspect="1"/>
-            </wp:cNvGraphicFramePr>
-            <a:graphic xmlns:a="http://schemas.openxmlformats.org/drawingml/2006/main">
-              <a:graphicData uri="http://schemas.openxmlformats.org/drawingml/2006/picture">
-                <pic:pic xmlns:pic="http://schemas.openxmlformats.org/drawingml/2006/picture">
-                  <pic:nvPicPr>
-                    <pic:cNvPr id="22" name="Picture 22"/>
-                    <pic:cNvPicPr/>
-                  </pic:nvPicPr>
-                  <pic:blipFill>
-                    <a:blip r:embed="rId19" cstate="print">
-                      <a:extLst>
-                        <a:ext uri="{28A0092B-C50C-407E-A947-70E740481C1C}">
-                          <a14:useLocalDpi xmlns:a14="http://schemas.microsoft.com/office/drawing/2010/main" val="0"/>
-                        </a:ext>
-                      </a:extLst>
-                    </a:blip>
-                    <a:stretch>
-                      <a:fillRect/>
-                    </a:stretch>
-                  </pic:blipFill>
-                  <pic:spPr>
-                    <a:xfrm>
-                      <a:off x="0" y="0"/>
-                      <a:ext cx="5943600" cy="4721860"/>
-                    </a:xfrm>
-                    <a:prstGeom prst="rect">
-                      <a:avLst/>
-                    </a:prstGeom>
-                  </pic:spPr>
-                </pic:pic>
-              </a:graphicData>
-            </a:graphic>
-          </wp:inline>
-        </w:drawing>
-      </w:r>
-      <w:r>
-        <w:rPr>
-          <w:noProof/>
-        </w:rPr>
-        <w:lastRenderedPageBreak/>
-        <w:drawing>
-          <wp:inline distT="0" distB="0" distL="0" distR="0" wp14:anchorId="5D325012" wp14:editId="64FB1E40">
-            <wp:extent cx="5943600" cy="4602480"/>
-            <wp:effectExtent l="0" t="0" r="0" b="0"/>
-            <wp:docPr id="18" name="Picture 18"/>
-            <wp:cNvGraphicFramePr>
-              <a:graphicFrameLocks xmlns:a="http://schemas.openxmlformats.org/drawingml/2006/main" noChangeAspect="1"/>
-            </wp:cNvGraphicFramePr>
-            <a:graphic xmlns:a="http://schemas.openxmlformats.org/drawingml/2006/main">
-              <a:graphicData uri="http://schemas.openxmlformats.org/drawingml/2006/picture">
-                <pic:pic xmlns:pic="http://schemas.openxmlformats.org/drawingml/2006/picture">
-                  <pic:nvPicPr>
-                    <pic:cNvPr id="18" name="Picture 18"/>
-                    <pic:cNvPicPr/>
-                  </pic:nvPicPr>
-                  <pic:blipFill>
-                    <a:blip r:embed="rId20" cstate="print">
-                      <a:extLst>
-                        <a:ext uri="{28A0092B-C50C-407E-A947-70E740481C1C}">
-                          <a14:useLocalDpi xmlns:a14="http://schemas.microsoft.com/office/drawing/2010/main" val="0"/>
-                        </a:ext>
-                      </a:extLst>
-                    </a:blip>
-                    <a:stretch>
-                      <a:fillRect/>
-                    </a:stretch>
-                  </pic:blipFill>
-                  <pic:spPr>
-                    <a:xfrm>
-                      <a:off x="0" y="0"/>
-                      <a:ext cx="5943600" cy="4602480"/>
-                    </a:xfrm>
-                    <a:prstGeom prst="rect">
-                      <a:avLst/>
-                    </a:prstGeom>
-                  </pic:spPr>
-                </pic:pic>
-              </a:graphicData>
-            </a:graphic>
-          </wp:inline>
-        </w:drawing>
-      </w:r>
-      <w:r>
-        <w:rPr>
-          <w:noProof/>
-        </w:rPr>
-        <w:lastRenderedPageBreak/>
-        <w:drawing>
-          <wp:inline distT="0" distB="0" distL="0" distR="0" wp14:anchorId="7836B08A" wp14:editId="0AB3E9AA">
-            <wp:extent cx="5943600" cy="4632325"/>
-            <wp:effectExtent l="0" t="0" r="0" b="3175"/>
-            <wp:docPr id="9" name="Picture 9" descr="A picture containing graphical user interface&#10;&#10;Description automatically generated"/>
-            <wp:cNvGraphicFramePr>
-              <a:graphicFrameLocks xmlns:a="http://schemas.openxmlformats.org/drawingml/2006/main" noChangeAspect="1"/>
-            </wp:cNvGraphicFramePr>
-            <a:graphic xmlns:a="http://schemas.openxmlformats.org/drawingml/2006/main">
-              <a:graphicData uri="http://schemas.openxmlformats.org/drawingml/2006/picture">
-                <pic:pic xmlns:pic="http://schemas.openxmlformats.org/drawingml/2006/picture">
-                  <pic:nvPicPr>
-                    <pic:cNvPr id="9" name="Picture 9" descr="A picture containing graphical user interface&#10;&#10;Description automatically generated"/>
-                    <pic:cNvPicPr/>
-                  </pic:nvPicPr>
-                  <pic:blipFill>
-                    <a:blip r:embed="rId21" cstate="print">
-                      <a:extLst>
-                        <a:ext uri="{28A0092B-C50C-407E-A947-70E740481C1C}">
-                          <a14:useLocalDpi xmlns:a14="http://schemas.microsoft.com/office/drawing/2010/main" val="0"/>
-                        </a:ext>
-                      </a:extLst>
-                    </a:blip>
-                    <a:stretch>
-                      <a:fillRect/>
-                    </a:stretch>
-                  </pic:blipFill>
-                  <pic:spPr>
-                    <a:xfrm>
-                      <a:off x="0" y="0"/>
-                      <a:ext cx="5943600" cy="4632325"/>
-                    </a:xfrm>
-                    <a:prstGeom prst="rect">
-                      <a:avLst/>
-                    </a:prstGeom>
-                  </pic:spPr>
-                </pic:pic>
-              </a:graphicData>
-            </a:graphic>
-          </wp:inline>
-        </w:drawing>
-      </w:r>
-      <w:r>
-        <w:rPr>
-          <w:noProof/>
-        </w:rPr>
-        <w:lastRenderedPageBreak/>
-        <w:drawing>
-          <wp:inline distT="0" distB="0" distL="0" distR="0" wp14:anchorId="2F77469C" wp14:editId="16843806">
-            <wp:extent cx="5943600" cy="4758055"/>
-            <wp:effectExtent l="0" t="0" r="0" b="4445"/>
-            <wp:docPr id="6" name="Picture 6" descr="Graphical user interface, application&#10;&#10;Description automatically generated"/>
-            <wp:cNvGraphicFramePr>
-              <a:graphicFrameLocks xmlns:a="http://schemas.openxmlformats.org/drawingml/2006/main" noChangeAspect="1"/>
-            </wp:cNvGraphicFramePr>
-            <a:graphic xmlns:a="http://schemas.openxmlformats.org/drawingml/2006/main">
-              <a:graphicData uri="http://schemas.openxmlformats.org/drawingml/2006/picture">
-                <pic:pic xmlns:pic="http://schemas.openxmlformats.org/drawingml/2006/picture">
-                  <pic:nvPicPr>
-                    <pic:cNvPr id="6" name="Picture 6" descr="Graphical user interface, application&#10;&#10;Description automatically generated"/>
-                    <pic:cNvPicPr/>
-                  </pic:nvPicPr>
-                  <pic:blipFill>
-                    <a:blip r:embed="rId22" cstate="print">
-                      <a:extLst>
-                        <a:ext uri="{28A0092B-C50C-407E-A947-70E740481C1C}">
-                          <a14:useLocalDpi xmlns:a14="http://schemas.microsoft.com/office/drawing/2010/main" val="0"/>
-                        </a:ext>
-                      </a:extLst>
-                    </a:blip>
-                    <a:stretch>
-                      <a:fillRect/>
-                    </a:stretch>
-                  </pic:blipFill>
-                  <pic:spPr>
-                    <a:xfrm>
-                      <a:off x="0" y="0"/>
-                      <a:ext cx="5943600" cy="4758055"/>
-                    </a:xfrm>
-                    <a:prstGeom prst="rect">
-                      <a:avLst/>
-                    </a:prstGeom>
-                  </pic:spPr>
-                </pic:pic>
-              </a:graphicData>
-            </a:graphic>
-          </wp:inline>
-        </w:drawing>
-      </w:r>
-      <w:proofErr w:type="spellStart"/>
-      <w:r>
-        <w:t>WRONG</w:t>
-      </w:r>
-      <w:proofErr w:type="spellEnd"/>
-      <w:r>
-        <w:rPr>
-          <w:noProof/>
-        </w:rPr>
-        <w:drawing>
-          <wp:inline distT="0" distB="0" distL="0" distR="0" wp14:anchorId="42EEC077" wp14:editId="27F11426">
-            <wp:extent cx="5943600" cy="1579245"/>
-            <wp:effectExtent l="0" t="0" r="0" b="0"/>
-            <wp:docPr id="16" name="Picture 16" descr="A picture containing graphical user interface&#10;&#10;Description automatically generated"/>
-            <wp:cNvGraphicFramePr>
-              <a:graphicFrameLocks xmlns:a="http://schemas.openxmlformats.org/drawingml/2006/main" noChangeAspect="1"/>
-            </wp:cNvGraphicFramePr>
-            <a:graphic xmlns:a="http://schemas.openxmlformats.org/drawingml/2006/main">
-              <a:graphicData uri="http://schemas.openxmlformats.org/drawingml/2006/picture">
-                <pic:pic xmlns:pic="http://schemas.openxmlformats.org/drawingml/2006/picture">
-                  <pic:nvPicPr>
-                    <pic:cNvPr id="16" name="Picture 16" descr="A picture containing graphical user interface&#10;&#10;Description automatically generated"/>
-                    <pic:cNvPicPr/>
-                  </pic:nvPicPr>
-                  <pic:blipFill>
-                    <a:blip r:embed="rId23" cstate="print">
-                      <a:extLst>
-                        <a:ext uri="{28A0092B-C50C-407E-A947-70E740481C1C}">
-                          <a14:useLocalDpi xmlns:a14="http://schemas.microsoft.com/office/drawing/2010/main" val="0"/>
-                        </a:ext>
-                      </a:extLst>
-                    </a:blip>
-                    <a:stretch>
-                      <a:fillRect/>
-                    </a:stretch>
-                  </pic:blipFill>
-                  <pic:spPr>
-                    <a:xfrm>
-                      <a:off x="0" y="0"/>
-                      <a:ext cx="5943600" cy="1579245"/>
-                    </a:xfrm>
-                    <a:prstGeom prst="rect">
-                      <a:avLst/>
-                    </a:prstGeom>
-                  </pic:spPr>
-                </pic:pic>
-              </a:graphicData>
-            </a:graphic>
-          </wp:inline>
-        </w:drawing>
-      </w:r>
-      <w:r>
-        <w:rPr>
-          <w:noProof/>
-        </w:rPr>
-        <w:lastRenderedPageBreak/>
-        <w:drawing>
-          <wp:inline distT="0" distB="0" distL="0" distR="0" wp14:anchorId="79FFBCC7" wp14:editId="557DB04B">
-            <wp:extent cx="5943600" cy="2245360"/>
-            <wp:effectExtent l="0" t="0" r="0" b="2540"/>
-            <wp:docPr id="11" name="Picture 11" descr="A picture containing graphical user interface&#10;&#10;Description automatically generated"/>
-            <wp:cNvGraphicFramePr>
-              <a:graphicFrameLocks xmlns:a="http://schemas.openxmlformats.org/drawingml/2006/main" noChangeAspect="1"/>
-            </wp:cNvGraphicFramePr>
-            <a:graphic xmlns:a="http://schemas.openxmlformats.org/drawingml/2006/main">
-              <a:graphicData uri="http://schemas.openxmlformats.org/drawingml/2006/picture">
-                <pic:pic xmlns:pic="http://schemas.openxmlformats.org/drawingml/2006/picture">
-                  <pic:nvPicPr>
-                    <pic:cNvPr id="11" name="Picture 11" descr="A picture containing graphical user interface&#10;&#10;Description automatically generated"/>
-                    <pic:cNvPicPr/>
-                  </pic:nvPicPr>
-                  <pic:blipFill>
-                    <a:blip r:embed="rId24" cstate="print">
-                      <a:extLst>
-                        <a:ext uri="{28A0092B-C50C-407E-A947-70E740481C1C}">
-                          <a14:useLocalDpi xmlns:a14="http://schemas.microsoft.com/office/drawing/2010/main" val="0"/>
-                        </a:ext>
-                      </a:extLst>
-                    </a:blip>
-                    <a:stretch>
-                      <a:fillRect/>
-                    </a:stretch>
-                  </pic:blipFill>
-                  <pic:spPr>
-                    <a:xfrm>
-                      <a:off x="0" y="0"/>
-                      <a:ext cx="5943600" cy="2245360"/>
-                    </a:xfrm>
-                    <a:prstGeom prst="rect">
-                      <a:avLst/>
-                    </a:prstGeom>
-                  </pic:spPr>
-                </pic:pic>
-              </a:graphicData>
-            </a:graphic>
-          </wp:inline>
-        </w:drawing>
-      </w:r>
-      <w:r>
-        <w:rPr>
-          <w:noProof/>
-        </w:rPr>
-        <w:drawing>
-          <wp:inline distT="0" distB="0" distL="0" distR="0" wp14:anchorId="7A8DF109" wp14:editId="4DBC73CC">
-            <wp:extent cx="5943600" cy="2245360"/>
-            <wp:effectExtent l="0" t="0" r="0" b="2540"/>
-            <wp:docPr id="10" name="Picture 10" descr="A picture containing graphical user interface&#10;&#10;Description automatically generated"/>
-            <wp:cNvGraphicFramePr>
-              <a:graphicFrameLocks xmlns:a="http://schemas.openxmlformats.org/drawingml/2006/main" noChangeAspect="1"/>
-            </wp:cNvGraphicFramePr>
-            <a:graphic xmlns:a="http://schemas.openxmlformats.org/drawingml/2006/main">
-              <a:graphicData uri="http://schemas.openxmlformats.org/drawingml/2006/picture">
-                <pic:pic xmlns:pic="http://schemas.openxmlformats.org/drawingml/2006/picture">
-                  <pic:nvPicPr>
-                    <pic:cNvPr id="10" name="Picture 10" descr="A picture containing graphical user interface&#10;&#10;Description automatically generated"/>
-                    <pic:cNvPicPr/>
-                  </pic:nvPicPr>
-                  <pic:blipFill>
-                    <a:blip r:embed="rId25" cstate="print">
-                      <a:extLst>
-                        <a:ext uri="{28A0092B-C50C-407E-A947-70E740481C1C}">
-                          <a14:useLocalDpi xmlns:a14="http://schemas.microsoft.com/office/drawing/2010/main" val="0"/>
-                        </a:ext>
-                      </a:extLst>
-                    </a:blip>
-                    <a:stretch>
-                      <a:fillRect/>
-                    </a:stretch>
-                  </pic:blipFill>
-                  <pic:spPr>
-                    <a:xfrm>
-                      <a:off x="0" y="0"/>
-                      <a:ext cx="5943600" cy="2245360"/>
-                    </a:xfrm>
-                    <a:prstGeom prst="rect">
-                      <a:avLst/>
-                    </a:prstGeom>
-                  </pic:spPr>
-                </pic:pic>
-              </a:graphicData>
-            </a:graphic>
-          </wp:inline>
-        </w:drawing>
-      </w:r>
-      <w:r>
-        <w:rPr>
-          <w:noProof/>
-        </w:rPr>
-        <w:drawing>
-          <wp:inline distT="0" distB="0" distL="0" distR="0" wp14:anchorId="489DE479" wp14:editId="79DCD731">
-            <wp:extent cx="5943600" cy="1143000"/>
-            <wp:effectExtent l="0" t="0" r="0" b="0"/>
-            <wp:docPr id="21" name="Picture 21"/>
-            <wp:cNvGraphicFramePr>
-              <a:graphicFrameLocks xmlns:a="http://schemas.openxmlformats.org/drawingml/2006/main" noChangeAspect="1"/>
-            </wp:cNvGraphicFramePr>
-            <a:graphic xmlns:a="http://schemas.openxmlformats.org/drawingml/2006/main">
-              <a:graphicData uri="http://schemas.openxmlformats.org/drawingml/2006/picture">
-                <pic:pic xmlns:pic="http://schemas.openxmlformats.org/drawingml/2006/picture">
-                  <pic:nvPicPr>
-                    <pic:cNvPr id="21" name="Picture 21"/>
-                    <pic:cNvPicPr/>
-                  </pic:nvPicPr>
-                  <pic:blipFill>
-                    <a:blip r:embed="rId26" cstate="print">
-                      <a:extLst>
-                        <a:ext uri="{28A0092B-C50C-407E-A947-70E740481C1C}">
-                          <a14:useLocalDpi xmlns:a14="http://schemas.microsoft.com/office/drawing/2010/main" val="0"/>
-                        </a:ext>
-                      </a:extLst>
-                    </a:blip>
-                    <a:stretch>
-                      <a:fillRect/>
-                    </a:stretch>
-                  </pic:blipFill>
-                  <pic:spPr>
-                    <a:xfrm>
-                      <a:off x="0" y="0"/>
-                      <a:ext cx="5943600" cy="1143000"/>
-                    </a:xfrm>
-                    <a:prstGeom prst="rect">
-                      <a:avLst/>
-                    </a:prstGeom>
-                  </pic:spPr>
-                </pic:pic>
-              </a:graphicData>
-            </a:graphic>
-          </wp:inline>
-        </w:drawing>
-      </w:r>
-      <w:r>
-        <w:rPr>
-          <w:noProof/>
-        </w:rPr>
-        <w:drawing>
-          <wp:inline distT="0" distB="0" distL="0" distR="0" wp14:anchorId="53EE1C04" wp14:editId="40EF37EB">
-            <wp:extent cx="5943600" cy="2269490"/>
-            <wp:effectExtent l="0" t="0" r="0" b="3810"/>
-            <wp:docPr id="15" name="Picture 15" descr="Graphical user interface, application&#10;&#10;Description automatically generated"/>
-            <wp:cNvGraphicFramePr>
-              <a:graphicFrameLocks xmlns:a="http://schemas.openxmlformats.org/drawingml/2006/main" noChangeAspect="1"/>
-            </wp:cNvGraphicFramePr>
-            <a:graphic xmlns:a="http://schemas.openxmlformats.org/drawingml/2006/main">
-              <a:graphicData uri="http://schemas.openxmlformats.org/drawingml/2006/picture">
-                <pic:pic xmlns:pic="http://schemas.openxmlformats.org/drawingml/2006/picture">
-                  <pic:nvPicPr>
-                    <pic:cNvPr id="15" name="Picture 15" descr="Graphical user interface, application&#10;&#10;Description automatically generated"/>
-                    <pic:cNvPicPr/>
-                  </pic:nvPicPr>
-                  <pic:blipFill>
-                    <a:blip r:embed="rId27" cstate="print">
-                      <a:extLst>
-                        <a:ext uri="{28A0092B-C50C-407E-A947-70E740481C1C}">
-                          <a14:useLocalDpi xmlns:a14="http://schemas.microsoft.com/office/drawing/2010/main" val="0"/>
-                        </a:ext>
-                      </a:extLst>
-                    </a:blip>
-                    <a:stretch>
-                      <a:fillRect/>
-                    </a:stretch>
-                  </pic:blipFill>
-                  <pic:spPr>
-                    <a:xfrm>
-                      <a:off x="0" y="0"/>
-                      <a:ext cx="5943600" cy="2269490"/>
-                    </a:xfrm>
-                    <a:prstGeom prst="rect">
-                      <a:avLst/>
-                    </a:prstGeom>
-                  </pic:spPr>
-                </pic:pic>
-              </a:graphicData>
-            </a:graphic>
-          </wp:inline>
-        </w:drawing>
-      </w:r>
-    </w:p>
-    <w:p>
-      <w:r>
-        <w:lastRenderedPageBreak/>
-        <w:t>WRONG</w:t>
-      </w:r>
-      <w:r>
-        <w:rPr>
-          <w:noProof/>
-        </w:rPr>
-        <w:drawing>
-          <wp:inline distT="0" distB="0" distL="0" distR="0" wp14:anchorId="163664E4" wp14:editId="0A1AB0E6">
-            <wp:extent cx="5943600" cy="2309495"/>
-            <wp:effectExtent l="0" t="0" r="0" b="1905"/>
-            <wp:docPr id="17" name="Picture 17" descr="Graphical user interface, application&#10;&#10;Description automatically generated"/>
-            <wp:cNvGraphicFramePr>
-              <a:graphicFrameLocks xmlns:a="http://schemas.openxmlformats.org/drawingml/2006/main" noChangeAspect="1"/>
-            </wp:cNvGraphicFramePr>
-            <a:graphic xmlns:a="http://schemas.openxmlformats.org/drawingml/2006/main">
-              <a:graphicData uri="http://schemas.openxmlformats.org/drawingml/2006/picture">
-                <pic:pic xmlns:pic="http://schemas.openxmlformats.org/drawingml/2006/picture">
-                  <pic:nvPicPr>
-                    <pic:cNvPr id="17" name="Picture 17" descr="Graphical user interface, application&#10;&#10;Description automatically generated"/>
-                    <pic:cNvPicPr/>
-                  </pic:nvPicPr>
-                  <pic:blipFill>
-                    <a:blip r:embed="rId28" cstate="print">
-                      <a:extLst>
-                        <a:ext uri="{28A0092B-C50C-407E-A947-70E740481C1C}">
-                          <a14:useLocalDpi xmlns:a14="http://schemas.microsoft.com/office/drawing/2010/main" val="0"/>
-                        </a:ext>
-                      </a:extLst>
-                    </a:blip>
-                    <a:stretch>
-                      <a:fillRect/>
-                    </a:stretch>
-                  </pic:blipFill>
-                  <pic:spPr>
-                    <a:xfrm>
-                      <a:off x="0" y="0"/>
-                      <a:ext cx="5943600" cy="2309495"/>
-                    </a:xfrm>
-                    <a:prstGeom prst="rect">
-                      <a:avLst/>
-                    </a:prstGeom>
-                  </pic:spPr>
-                </pic:pic>
-              </a:graphicData>
-            </a:graphic>
-          </wp:inline>
-        </w:drawing>
-      </w:r>
-      <w:proofErr w:type="spellStart"/>
-      <w:r>
-        <w:t>WRONG</w:t>
-      </w:r>
-      <w:proofErr w:type="spellEnd"/>
-      <w:r>
-        <w:rPr>
-          <w:noProof/>
-        </w:rPr>
-        <w:drawing>
-          <wp:inline distT="0" distB="0" distL="0" distR="0" wp14:anchorId="7C2D6F90" wp14:editId="63457A63">
-            <wp:extent cx="5943600" cy="996950"/>
-            <wp:effectExtent l="0" t="0" r="0" b="6350"/>
-            <wp:docPr id="3" name="Picture 3" descr="Text, letter&#10;&#10;Description automatically generated"/>
-            <wp:cNvGraphicFramePr>
-              <a:graphicFrameLocks xmlns:a="http://schemas.openxmlformats.org/drawingml/2006/main" noChangeAspect="1"/>
-            </wp:cNvGraphicFramePr>
-            <a:graphic xmlns:a="http://schemas.openxmlformats.org/drawingml/2006/main">
-              <a:graphicData uri="http://schemas.openxmlformats.org/drawingml/2006/picture">
-                <pic:pic xmlns:pic="http://schemas.openxmlformats.org/drawingml/2006/picture">
-                  <pic:nvPicPr>
-                    <pic:cNvPr id="3" name="Picture 3" descr="Text, letter&#10;&#10;Description automatically generated"/>
-                    <pic:cNvPicPr/>
-                  </pic:nvPicPr>
-                  <pic:blipFill>
-                    <a:blip r:embed="rId29" cstate="print">
-                      <a:extLst>
-                        <a:ext uri="{28A0092B-C50C-407E-A947-70E740481C1C}">
-                          <a14:useLocalDpi xmlns:a14="http://schemas.microsoft.com/office/drawing/2010/main" val="0"/>
-                        </a:ext>
-                      </a:extLst>
-                    </a:blip>
-                    <a:stretch>
-                      <a:fillRect/>
-                    </a:stretch>
-                  </pic:blipFill>
-                  <pic:spPr>
-                    <a:xfrm>
-                      <a:off x="0" y="0"/>
-                      <a:ext cx="5943600" cy="996950"/>
+                      <a:ext cx="5943600" cy="1102995"/>
                     </a:xfrm>
                     <a:prstGeom prst="rect">
                       <a:avLst/>
@@ -1609,7 +1568,7 @@
           <inkml:channelProperty channel="F" name="resolution" value="0" units="1/dev"/>
         </inkml:channelProperties>
       </inkml:inkSource>
-      <inkml:timestamp xml:id="ts0" timeString="2020-10-07T14:12:02.587"/>
+      <inkml:timestamp xml:id="ts0" timeString="2020-10-07T14:12:01.084"/>
     </inkml:context>
     <inkml:brush xml:id="br0">
       <inkml:brushProperty name="width" value="0.05" units="cm"/>
@@ -1617,8 +1576,7 @@
       <inkml:brushProperty name="color" value="#E71224"/>
     </inkml:brush>
   </inkml:definitions>
-  <inkml:trace contextRef="#ctx0" brushRef="#br0">1 407 24575,'46'23'0,"2"11"0,-3-10 0,5 5-2438,-4 7 0,4 5 2438,10-3 0,9 2 0,-3 3-1052,-7 4 0,-2 3 1,6 2 1051,2-5 0,5 1 0,3 1 0,-4 1-443,-7-2 1,-1 1 0,-1 1 0,2 0 442,5 4 0,2 0 0,0 0 0,0 0-725,4 2 1,0-1-1,0 1 1,-1 0 724,-2 1 0,-1 1 0,0 0 0,1-1 0,2-2 0,0 0 0,0 0 0,0 1 0,2 5 0,0 1 0,0 1 0,0-3 0,-5-6 0,0-2 0,0 0 0,2 2 0,7 8 0,2 4 0,-1-2 0,-4-6 0,-2-7 0,-4-5 0,2 3-156,-10-1 1,1 4 0,0-1-1,-2-5 156,2-3 0,-3-4 0,2 3 259,8 11 0,2 5 0,-4-5-259,8 2 0,-3-3 868,2 0 0,-4-3-868,-21-16 0,-2-2 0,4 5 0,2 0 1514,1-4 1,0-2-1515,0 1 0,-3-2 0,22 7 1448,-27-14 0,-1-1-1448,12 9 0,-4-8 0,2 0 0,13 13 2244,24 0-2244,-52-18 1483,-13-7-1483,-1 1 875,-11-2-875,-1 1 280,-5-5-280,0-1 0,0 0 0,0-3 0,-4 3 0,-1-4 0</inkml:trace>
-  <inkml:trace contextRef="#ctx0" brushRef="#br0" timeOffset="1329">5843 1 24575,'-4'9'0,"-6"4"0,-12 9 0,-14 9 0,-24 8 0,21-12 0,-4 3-1041,-25 14 0,-2 1 1041,15-6 0,-2 0-761,-1-1 0,-6 2 0,3 1 761,-15 20 0,-2 1 0,12-19 0,-4 0 0,-2 6-1020,4 6 1,-2 7 0,-1 1 0,1-5 1019,6-13 0,-1-3 0,1 0 0,-1 5 0,-7 14 0,-2 6 0,2 0 0,3-8 0,0-7 0,3-6 0,-4 6 0,10-4 0,-5 5 0,-2 3 0,4-3 0,7-5 0,5-2 0,5-4 0,-6 4-536,-5 2 1,-8 4 0,-4 3 0,4-1 0,8-5 535,1 5 0,8-3 0,-4 2-312,0-4 0,-5 2 0,0 0 1,0 0 311,-13 12 0,0 0 0,1-1 0,3-4 0,1 1 0,0-1-54,1 0 1,-1-1 0,2-1 53,8-7 0,0-1 0,2-1 525,3 0 1,0-2-1,2 0-525,-18 17 0,2-2 0,3-3 0,4-3 914,16-14 0,-1 0-914,-22 20 0,4-3 2370,18-10-2370,-10 8 0,0 1 0,9 0 0,1-6 0,0 0 0,-5 9 0,11-15 0,0 0 0,-5 9 2694,-8 10-2694,3-4 0,8-14 1926,1-2-1926,7-8 1449,2-11-1449,7 1 682,1-14-682,4 3 0,2-4 0,0-1 0,4 0 0,-4 1 0,4-1 0,1-4 0,0 3 0,0-7 0,0 3 0,8-4 0,-2 0 0,7 0 0</inkml:trace>
+  <inkml:trace contextRef="#ctx0" brushRef="#br0">0 1 24575,'0'0'0</inkml:trace>
 </inkml:ink>
 </file>
 
@@ -1638,7 +1596,7 @@
           <inkml:channelProperty channel="F" name="resolution" value="0" units="1/dev"/>
         </inkml:channelProperties>
       </inkml:inkSource>
-      <inkml:timestamp xml:id="ts0" timeString="2020-10-07T14:12:01.084"/>
+      <inkml:timestamp xml:id="ts0" timeString="2020-10-07T14:13:10.821"/>
     </inkml:context>
     <inkml:brush xml:id="br0">
       <inkml:brushProperty name="width" value="0.05" units="cm"/>
@@ -1646,7 +1604,8 @@
       <inkml:brushProperty name="color" value="#E71224"/>
     </inkml:brush>
   </inkml:definitions>
-  <inkml:trace contextRef="#ctx0" brushRef="#br0">0 1 24575,'0'0'0</inkml:trace>
+  <inkml:trace contextRef="#ctx0" brushRef="#br0">1 0 24575,'0'0'0</inkml:trace>
+  <inkml:trace contextRef="#ctx0" brushRef="#br0" timeOffset="136">1 0 24575,'0'0'0</inkml:trace>
 </inkml:ink>
 </file>
 

</xml_diff>